<commit_message>
This is a commit for formatted Text
</commit_message>
<xml_diff>
--- a/BLUEAPIDoc.docx
+++ b/BLUEAPIDoc.docx
@@ -71,6 +71,12 @@
       </w:r>
     </w:p>
     <w:p>
+      <w:pPr>
+        <w:rPr>
+          <w:rFonts w:eastAsia="Times New Roman"/>
+          <w:color w:val="4D74C1"/>
+        </w:rPr>
+      </w:pPr>
       <w:r>
         <w:rPr>
           <w:rFonts w:eastAsia="Times New Roman"/>
@@ -85,6 +91,35 @@
         </w:rPr>
         <w:t>Application Developers:</w:t>
       </w:r>
+    </w:p>
+    <w:p>
+      <w:pPr>
+        <w:rPr>
+          <w:rFonts w:eastAsia="Times New Roman"/>
+          <w:color w:val="4D74C1"/>
+        </w:rPr>
+      </w:pPr>
+    </w:p>
+    <w:p>
+      <w:r>
+        <w:rPr>
+          <w:rFonts w:eastAsia="Times New Roman"/>
+          <w:color w:val="4D74C1"/>
+        </w:rPr>
+        <w:t xml:space="preserve">Here is more formatted </w:t>
+      </w:r>
+      <w:r>
+        <w:rPr>
+          <w:rFonts w:eastAsia="Times New Roman"/>
+          <w:b/>
+          <w:bCs/>
+          <w:color w:val="4D74C1"/>
+          <w:u w:val="single"/>
+        </w:rPr>
+        <w:t>Text</w:t>
+      </w:r>
+      <w:bookmarkStart w:id="0" w:name="_GoBack"/>
+      <w:bookmarkEnd w:id="0"/>
     </w:p>
     <w:p>
       <w:pPr>
@@ -315,6 +350,7 @@
         <w:rPr>
           <w:rFonts w:ascii="Times New Roman" w:eastAsia="Times New Roman" w:hAnsi="Times New Roman" w:cs="Times New Roman"/>
         </w:rPr>
+        <w:lastRenderedPageBreak/>
         <w:t>Allows you to change pricing as business needs change.</w:t>
       </w:r>
     </w:p>
@@ -329,7 +365,6 @@
         <w:rPr>
           <w:rFonts w:ascii="Times New Roman" w:eastAsia="Times New Roman" w:hAnsi="Times New Roman" w:cs="Times New Roman"/>
         </w:rPr>
-        <w:lastRenderedPageBreak/>
         <w:t>Provides detailed analytics on usage by your adopters.</w:t>
       </w:r>
     </w:p>
@@ -1873,16 +1908,7 @@
             <w:rStyle w:val="Hyperlink"/>
             <w:rFonts w:eastAsia="Times New Roman"/>
           </w:rPr>
-          <w:t>https://w3-dev.ap</w:t>
-        </w:r>
-        <w:bookmarkStart w:id="0" w:name="_GoBack"/>
-        <w:bookmarkEnd w:id="0"/>
-        <w:r>
-          <w:rPr>
-            <w:rStyle w:val="Hyperlink"/>
-            <w:rFonts w:eastAsia="Times New Roman"/>
-          </w:rPr>
-          <w:t>ihub.ibm.com/apim</w:t>
+          <w:t>https://w3-dev.apihub.ibm.com/apim</w:t>
         </w:r>
       </w:hyperlink>
     </w:p>
@@ -2068,6 +2094,13 @@
           <w:color w:val="4D74C1"/>
         </w:rPr>
       </w:pPr>
+      <w:r>
+        <w:rPr>
+          <w:rFonts w:eastAsia="Times New Roman"/>
+          <w:color w:val="4D74C1"/>
+        </w:rPr>
+        <w:t xml:space="preserve">Here is some extra text that is formatted </w:t>
+      </w:r>
     </w:p>
     <w:p/>
     <w:sectPr>

</xml_diff>